<commit_message>
Epic 7 - Olesia Kostak
</commit_message>
<xml_diff>
--- a/ai_12/olesia_kostak/epic_7/epic_7_pactice_work_report_olesia_kostak.docx.docx
+++ b/ai_12/olesia_kostak/epic_7/epic_7_pactice_work_report_olesia_kostak.docx.docx
@@ -759,7 +759,7 @@
           <w:kern w:val="0"/>
           <w:sz w:val="28"/>
           <w:szCs w:val="28"/>
-          <w:lang w:val="en-GB" w:eastAsia="uk-UA"/>
+          <w:lang w:eastAsia="uk-UA"/>
           <w14:ligatures w14:val="none"/>
         </w:rPr>
       </w:pPr>
@@ -6270,17 +6270,9 @@
     </w:p>
     <w:p>
       <w:pPr>
-        <w:spacing w:after="0" w:line="276" w:lineRule="auto"/>
-        <w:rPr>
-          <w:rFonts w:ascii="Times New Roman" w:eastAsia="Times New Roman" w:hAnsi="Times New Roman" w:cs="Times New Roman"/>
-          <w:b/>
-          <w:noProof/>
-          <w:color w:val="000000" w:themeColor="text1"/>
-          <w:kern w:val="0"/>
-          <w:sz w:val="32"/>
-          <w:szCs w:val="32"/>
-          <w:lang w:eastAsia="uk-UA"/>
-          <w14:ligatures w14:val="none"/>
+        <w:pStyle w:val="a4"/>
+        <w:rPr>
+          <w:lang w:val="en-GB" w:eastAsia="en-GB"/>
         </w:rPr>
       </w:pPr>
       <w:r>
@@ -6290,18 +6282,18 @@
         </w:rPr>
         <w:lastRenderedPageBreak/>
         <w:drawing>
-          <wp:anchor distT="0" distB="0" distL="114300" distR="114300" simplePos="0" relativeHeight="251664384" behindDoc="0" locked="0" layoutInCell="1" allowOverlap="1" wp14:anchorId="101FAD38" wp14:editId="2B74DC66">
+          <wp:anchor distT="0" distB="0" distL="114300" distR="114300" simplePos="0" relativeHeight="251666432" behindDoc="0" locked="0" layoutInCell="1" allowOverlap="1" wp14:anchorId="57E7915B" wp14:editId="18F10094">
             <wp:simplePos x="0" y="0"/>
             <wp:positionH relativeFrom="column">
-              <wp:posOffset>1964690</wp:posOffset>
+              <wp:posOffset>1980565</wp:posOffset>
             </wp:positionH>
             <wp:positionV relativeFrom="paragraph">
-              <wp:posOffset>358775</wp:posOffset>
+              <wp:posOffset>452755</wp:posOffset>
             </wp:positionV>
-            <wp:extent cx="1394460" cy="8075930"/>
-            <wp:effectExtent l="0" t="0" r="0" b="1270"/>
+            <wp:extent cx="1529715" cy="8858250"/>
+            <wp:effectExtent l="0" t="0" r="0" b="0"/>
             <wp:wrapTopAndBottom/>
-            <wp:docPr id="7" name="Рисунок 7"/>
+            <wp:docPr id="21" name="Рисунок 21"/>
             <wp:cNvGraphicFramePr>
               <a:graphicFrameLocks xmlns:a="http://schemas.openxmlformats.org/drawingml/2006/main" noChangeAspect="1"/>
             </wp:cNvGraphicFramePr>
@@ -6309,7 +6301,7 @@
               <a:graphicData uri="http://schemas.openxmlformats.org/drawingml/2006/picture">
                 <pic:pic xmlns:pic="http://schemas.openxmlformats.org/drawingml/2006/picture">
                   <pic:nvPicPr>
-                    <pic:cNvPr id="0" name="Picture 5"/>
+                    <pic:cNvPr id="0" name="Picture 1"/>
                     <pic:cNvPicPr>
                       <a:picLocks noChangeAspect="1" noChangeArrowheads="1"/>
                     </pic:cNvPicPr>
@@ -6330,7 +6322,7 @@
                   <pic:spPr bwMode="auto">
                     <a:xfrm>
                       <a:off x="0" y="0"/>
-                      <a:ext cx="1394460" cy="8075930"/>
+                      <a:ext cx="1529715" cy="8858250"/>
                     </a:xfrm>
                     <a:prstGeom prst="rect">
                       <a:avLst/>
@@ -6343,186 +6335,153 @@
                 </pic:pic>
               </a:graphicData>
             </a:graphic>
-            <wp14:sizeRelH relativeFrom="margin">
-              <wp14:pctWidth>0</wp14:pctWidth>
-            </wp14:sizeRelH>
-            <wp14:sizeRelV relativeFrom="margin">
-              <wp14:pctHeight>0</wp14:pctHeight>
-            </wp14:sizeRelV>
           </wp:anchor>
         </w:drawing>
       </w:r>
       <w:r>
         <w:rPr>
-          <w:rFonts w:ascii="Times New Roman" w:eastAsia="Times New Roman" w:hAnsi="Times New Roman" w:cs="Times New Roman"/>
-          <w:b/>
-          <w:noProof/>
-          <w:color w:val="000000" w:themeColor="text1"/>
-          <w:kern w:val="0"/>
-          <w:sz w:val="32"/>
-          <w:szCs w:val="32"/>
-          <w:lang w:eastAsia="uk-UA"/>
-          <w14:ligatures w14:val="none"/>
+          <w:b/>
+          <w:noProof/>
+          <w:color w:val="000000" w:themeColor="text1"/>
+          <w:sz w:val="32"/>
+          <w:szCs w:val="32"/>
         </w:rPr>
         <w:t xml:space="preserve">Завдання №3 - </w:t>
       </w:r>
       <w:r>
         <w:rPr>
-          <w:rFonts w:ascii="Times New Roman" w:eastAsia="Times New Roman" w:hAnsi="Times New Roman" w:cs="Times New Roman"/>
-          <w:b/>
-          <w:noProof/>
-          <w:color w:val="000000" w:themeColor="text1"/>
-          <w:kern w:val="0"/>
-          <w:sz w:val="32"/>
-          <w:szCs w:val="32"/>
-          <w:lang w:val="en-US" w:eastAsia="uk-UA"/>
-          <w14:ligatures w14:val="none"/>
+          <w:b/>
+          <w:noProof/>
+          <w:color w:val="000000" w:themeColor="text1"/>
+          <w:sz w:val="32"/>
+          <w:szCs w:val="32"/>
+          <w:lang w:val="en-US"/>
         </w:rPr>
         <w:t>VNS</w:t>
       </w:r>
       <w:r>
         <w:rPr>
-          <w:rFonts w:ascii="Times New Roman" w:eastAsia="Times New Roman" w:hAnsi="Times New Roman" w:cs="Times New Roman"/>
-          <w:b/>
-          <w:noProof/>
-          <w:color w:val="000000" w:themeColor="text1"/>
-          <w:kern w:val="0"/>
-          <w:sz w:val="32"/>
-          <w:szCs w:val="32"/>
-          <w:lang w:eastAsia="uk-UA"/>
-          <w14:ligatures w14:val="none"/>
+          <w:b/>
+          <w:noProof/>
+          <w:color w:val="000000" w:themeColor="text1"/>
+          <w:sz w:val="32"/>
+          <w:szCs w:val="32"/>
         </w:rPr>
         <w:t xml:space="preserve"> </w:t>
       </w:r>
       <w:r>
         <w:rPr>
-          <w:rFonts w:ascii="Times New Roman" w:eastAsia="Times New Roman" w:hAnsi="Times New Roman" w:cs="Times New Roman"/>
-          <w:b/>
-          <w:noProof/>
-          <w:color w:val="000000" w:themeColor="text1"/>
-          <w:kern w:val="0"/>
-          <w:sz w:val="32"/>
-          <w:szCs w:val="32"/>
-          <w:lang w:val="en-US" w:eastAsia="uk-UA"/>
-          <w14:ligatures w14:val="none"/>
+          <w:b/>
+          <w:noProof/>
+          <w:color w:val="000000" w:themeColor="text1"/>
+          <w:sz w:val="32"/>
+          <w:szCs w:val="32"/>
+          <w:lang w:val="en-US"/>
         </w:rPr>
         <w:t>Practice</w:t>
       </w:r>
       <w:r>
         <w:rPr>
-          <w:rFonts w:ascii="Times New Roman" w:eastAsia="Times New Roman" w:hAnsi="Times New Roman" w:cs="Times New Roman"/>
-          <w:b/>
-          <w:noProof/>
-          <w:color w:val="000000" w:themeColor="text1"/>
-          <w:kern w:val="0"/>
-          <w:sz w:val="32"/>
-          <w:szCs w:val="32"/>
-          <w:lang w:eastAsia="uk-UA"/>
-          <w14:ligatures w14:val="none"/>
+          <w:b/>
+          <w:noProof/>
+          <w:color w:val="000000" w:themeColor="text1"/>
+          <w:sz w:val="32"/>
+          <w:szCs w:val="32"/>
         </w:rPr>
         <w:t xml:space="preserve"> </w:t>
       </w:r>
       <w:r>
         <w:rPr>
-          <w:rFonts w:ascii="Times New Roman" w:eastAsia="Times New Roman" w:hAnsi="Times New Roman" w:cs="Times New Roman"/>
-          <w:b/>
-          <w:noProof/>
-          <w:color w:val="000000" w:themeColor="text1"/>
-          <w:kern w:val="0"/>
-          <w:sz w:val="32"/>
-          <w:szCs w:val="32"/>
-          <w:lang w:val="en-US" w:eastAsia="uk-UA"/>
-          <w14:ligatures w14:val="none"/>
+          <w:b/>
+          <w:noProof/>
+          <w:color w:val="000000" w:themeColor="text1"/>
+          <w:sz w:val="32"/>
+          <w:szCs w:val="32"/>
+          <w:lang w:val="en-US"/>
         </w:rPr>
         <w:t>Work</w:t>
       </w:r>
       <w:r>
         <w:rPr>
-          <w:rFonts w:ascii="Times New Roman" w:eastAsia="Times New Roman" w:hAnsi="Times New Roman" w:cs="Times New Roman"/>
-          <w:b/>
-          <w:noProof/>
-          <w:color w:val="000000" w:themeColor="text1"/>
-          <w:kern w:val="0"/>
-          <w:sz w:val="32"/>
-          <w:szCs w:val="32"/>
-          <w:lang w:eastAsia="uk-UA"/>
-          <w14:ligatures w14:val="none"/>
+          <w:b/>
+          <w:noProof/>
+          <w:color w:val="000000" w:themeColor="text1"/>
+          <w:sz w:val="32"/>
+          <w:szCs w:val="32"/>
         </w:rPr>
         <w:t xml:space="preserve"> </w:t>
       </w:r>
       <w:r>
         <w:rPr>
-          <w:rFonts w:ascii="Times New Roman" w:eastAsia="Times New Roman" w:hAnsi="Times New Roman" w:cs="Times New Roman"/>
-          <w:b/>
-          <w:noProof/>
-          <w:color w:val="000000" w:themeColor="text1"/>
-          <w:kern w:val="0"/>
-          <w:sz w:val="32"/>
-          <w:szCs w:val="32"/>
-          <w:lang w:val="en-US" w:eastAsia="uk-UA"/>
-          <w14:ligatures w14:val="none"/>
+          <w:b/>
+          <w:noProof/>
+          <w:color w:val="000000" w:themeColor="text1"/>
+          <w:sz w:val="32"/>
+          <w:szCs w:val="32"/>
+          <w:lang w:val="en-US"/>
         </w:rPr>
         <w:t>Task</w:t>
       </w:r>
       <w:r>
         <w:rPr>
-          <w:rFonts w:ascii="Times New Roman" w:eastAsia="Times New Roman" w:hAnsi="Times New Roman" w:cs="Times New Roman"/>
-          <w:b/>
-          <w:noProof/>
-          <w:color w:val="000000" w:themeColor="text1"/>
-          <w:kern w:val="0"/>
-          <w:sz w:val="32"/>
-          <w:szCs w:val="32"/>
-          <w:lang w:eastAsia="uk-UA"/>
-          <w14:ligatures w14:val="none"/>
+          <w:b/>
+          <w:noProof/>
+          <w:color w:val="000000" w:themeColor="text1"/>
+          <w:sz w:val="32"/>
+          <w:szCs w:val="32"/>
         </w:rPr>
         <w:t xml:space="preserve"> 3 </w:t>
       </w:r>
       <w:r>
         <w:rPr>
-          <w:rFonts w:ascii="Times New Roman" w:eastAsia="Times New Roman" w:hAnsi="Times New Roman" w:cs="Times New Roman"/>
-          <w:b/>
-          <w:noProof/>
-          <w:color w:val="000000" w:themeColor="text1"/>
-          <w:kern w:val="0"/>
-          <w:sz w:val="32"/>
-          <w:szCs w:val="32"/>
-          <w:lang w:val="en-US" w:eastAsia="uk-UA"/>
-          <w14:ligatures w14:val="none"/>
+          <w:b/>
+          <w:noProof/>
+          <w:color w:val="000000" w:themeColor="text1"/>
+          <w:sz w:val="32"/>
+          <w:szCs w:val="32"/>
+          <w:lang w:val="en-US"/>
         </w:rPr>
         <w:t>variant</w:t>
       </w:r>
       <w:r>
         <w:rPr>
-          <w:rFonts w:ascii="Times New Roman" w:eastAsia="Times New Roman" w:hAnsi="Times New Roman" w:cs="Times New Roman"/>
-          <w:b/>
-          <w:noProof/>
-          <w:color w:val="000000" w:themeColor="text1"/>
-          <w:kern w:val="0"/>
-          <w:sz w:val="32"/>
-          <w:szCs w:val="32"/>
-          <w:lang w:eastAsia="uk-UA"/>
-          <w14:ligatures w14:val="none"/>
+          <w:b/>
+          <w:noProof/>
+          <w:color w:val="000000" w:themeColor="text1"/>
+          <w:sz w:val="32"/>
+          <w:szCs w:val="32"/>
         </w:rPr>
         <w:t xml:space="preserve"> </w:t>
       </w:r>
       <w:r>
         <w:rPr>
-          <w:rFonts w:ascii="Times New Roman" w:eastAsia="Times New Roman" w:hAnsi="Times New Roman" w:cs="Times New Roman"/>
-          <w:b/>
-          <w:noProof/>
-          <w:color w:val="000000" w:themeColor="text1"/>
-          <w:kern w:val="0"/>
-          <w:sz w:val="32"/>
-          <w:szCs w:val="32"/>
-          <w:lang w:eastAsia="uk-UA"/>
-          <w14:ligatures w14:val="none"/>
+          <w:b/>
+          <w:noProof/>
+          <w:color w:val="000000" w:themeColor="text1"/>
+          <w:sz w:val="32"/>
+          <w:szCs w:val="32"/>
         </w:rPr>
         <w:t>21</w:t>
       </w:r>
     </w:p>
     <w:p>
       <w:pPr>
+        <w:spacing w:after="0" w:line="276" w:lineRule="auto"/>
+        <w:rPr>
+          <w:rFonts w:ascii="Times New Roman" w:eastAsia="Times New Roman" w:hAnsi="Times New Roman" w:cs="Times New Roman"/>
+          <w:b/>
+          <w:noProof/>
+          <w:color w:val="000000" w:themeColor="text1"/>
+          <w:kern w:val="0"/>
+          <w:sz w:val="32"/>
+          <w:szCs w:val="32"/>
+          <w:lang w:val="en-GB" w:eastAsia="uk-UA"/>
+          <w14:ligatures w14:val="none"/>
+        </w:rPr>
+      </w:pPr>
+    </w:p>
+    <w:p>
+      <w:pPr>
         <w:pStyle w:val="a4"/>
         <w:rPr>
           <w:lang w:eastAsia="en-GB"/>
@@ -6533,6 +6492,7 @@
           <w:noProof/>
           <w:color w:val="000000" w:themeColor="text1"/>
         </w:rPr>
+        <w:lastRenderedPageBreak/>
         <w:t xml:space="preserve"> </w:t>
       </w:r>
     </w:p>
@@ -6993,7 +6953,6 @@
           <w:lang w:eastAsia="uk-UA"/>
           <w14:ligatures w14:val="none"/>
         </w:rPr>
-        <w:lastRenderedPageBreak/>
         <w:t xml:space="preserve">Завдання №5 – </w:t>
       </w:r>
       <w:r>
@@ -7438,7 +7397,7 @@
           <w:kern w:val="0"/>
           <w:sz w:val="24"/>
           <w:szCs w:val="24"/>
-          <w:lang w:val="en-GB" w:eastAsia="en-GB"/>
+          <w:lang w:eastAsia="en-GB"/>
           <w14:ligatures w14:val="none"/>
         </w:rPr>
       </w:pPr>
@@ -7636,7 +7595,6 @@
           <w:lang w:eastAsia="uk-UA"/>
           <w14:ligatures w14:val="none"/>
         </w:rPr>
-        <w:lastRenderedPageBreak/>
         <w:t>Завдання №</w:t>
       </w:r>
       <w:r>
@@ -7738,10 +7696,10 @@
           <w14:ligatures w14:val="none"/>
         </w:rPr>
         <w:drawing>
-          <wp:inline distT="0" distB="0" distL="0" distR="0" wp14:anchorId="0E366CF1" wp14:editId="0552931C">
-            <wp:extent cx="3757615" cy="7669332"/>
-            <wp:effectExtent l="0" t="0" r="0" b="8255"/>
-            <wp:docPr id="12" name="Рисунок 12"/>
+          <wp:inline distT="0" distB="0" distL="0" distR="0" wp14:anchorId="33FB882A" wp14:editId="5023C797">
+            <wp:extent cx="3636405" cy="6992782"/>
+            <wp:effectExtent l="0" t="0" r="2540" b="0"/>
+            <wp:docPr id="22" name="Рисунок 22"/>
             <wp:cNvGraphicFramePr>
               <a:graphicFrameLocks xmlns:a="http://schemas.openxmlformats.org/drawingml/2006/main" noChangeAspect="1"/>
             </wp:cNvGraphicFramePr>
@@ -7749,7 +7707,7 @@
               <a:graphicData uri="http://schemas.openxmlformats.org/drawingml/2006/picture">
                 <pic:pic xmlns:pic="http://schemas.openxmlformats.org/drawingml/2006/picture">
                   <pic:nvPicPr>
-                    <pic:cNvPr id="0" name="Picture 15"/>
+                    <pic:cNvPr id="0" name="Picture 3"/>
                     <pic:cNvPicPr>
                       <a:picLocks noChangeAspect="1" noChangeArrowheads="1"/>
                     </pic:cNvPicPr>
@@ -7770,7 +7728,7 @@
                   <pic:spPr bwMode="auto">
                     <a:xfrm>
                       <a:off x="0" y="0"/>
-                      <a:ext cx="3760463" cy="7675145"/>
+                      <a:ext cx="3640028" cy="6999750"/>
                     </a:xfrm>
                     <a:prstGeom prst="rect">
                       <a:avLst/>
@@ -7786,6 +7744,19 @@
           </wp:inline>
         </w:drawing>
       </w:r>
+    </w:p>
+    <w:p>
+      <w:pPr>
+        <w:spacing w:before="100" w:beforeAutospacing="1" w:after="100" w:afterAutospacing="1" w:line="240" w:lineRule="auto"/>
+        <w:rPr>
+          <w:rFonts w:ascii="Times New Roman" w:eastAsia="Times New Roman" w:hAnsi="Times New Roman" w:cs="Times New Roman"/>
+          <w:kern w:val="0"/>
+          <w:sz w:val="24"/>
+          <w:szCs w:val="24"/>
+          <w:lang w:val="en-GB" w:eastAsia="en-GB"/>
+          <w14:ligatures w14:val="none"/>
+        </w:rPr>
+      </w:pPr>
     </w:p>
     <w:p>
       <w:pPr>

</xml_diff>